<commit_message>
Fixing a typo in the main doc
</commit_message>
<xml_diff>
--- a/doc/GERHÁTMILÁN_ZBDLRL_SZAKDOLGOZAT.docx
+++ b/doc/GERHÁTMILÁN_ZBDLRL_SZAKDOLGOZAT.docx
@@ -157,7 +157,23 @@
           <w:sz w:val="46"/>
           <w:szCs w:val="46"/>
         </w:rPr>
-        <w:t xml:space="preserve">Futball tematikájú eredménykövető weboldal létrehozása .NET </w:t>
+        <w:t xml:space="preserve">Futball tematikájú eredménykövető </w:t>
+      </w:r>
+      <w:r>
+        <w:rPr>
+          <w:rFonts w:cstheme="majorHAnsi"/>
+          <w:sz w:val="46"/>
+          <w:szCs w:val="46"/>
+        </w:rPr>
+        <w:t>webalkalmazás</w:t>
+      </w:r>
+      <w:r>
+        <w:rPr>
+          <w:rFonts w:cstheme="majorHAnsi"/>
+          <w:sz w:val="46"/>
+          <w:szCs w:val="46"/>
+        </w:rPr>
+        <w:t xml:space="preserve"> létrehozása .NET </w:t>
       </w:r>
       <w:r>
         <w:rPr>
@@ -4023,19 +4039,6 @@
 </file>
 
 <file path=customXml/item1.xml><?xml version="1.0" encoding="utf-8"?>
-<b:Sources xmlns:b="http://schemas.openxmlformats.org/officeDocument/2006/bibliography" xmlns="http://schemas.openxmlformats.org/officeDocument/2006/bibliography" SelectedStyle="\APASixthEditionOfficeOnline.xsl" StyleName="APA" Version="6"/>
-</file>
-
-<file path=customXml/item2.xml><?xml version="1.0" encoding="utf-8"?>
-<?mso-contentType ?>
-<FormTemplates xmlns="http://schemas.microsoft.com/sharepoint/v3/contenttype/forms">
-  <Display>DocumentLibraryForm</Display>
-  <Edit>DocumentLibraryForm</Edit>
-  <New>DocumentLibraryForm</New>
-</FormTemplates>
-</file>
-
-<file path=customXml/item3.xml><?xml version="1.0" encoding="utf-8"?>
 <ct:contentTypeSchema xmlns:ct="http://schemas.microsoft.com/office/2006/metadata/contentType" xmlns:ma="http://schemas.microsoft.com/office/2006/metadata/properties/metaAttributes" ct:_="" ma:_="" ma:contentTypeName="Document" ma:contentTypeID="0x01010057D746A6CC7228419059D1F304ECB892" ma:contentTypeVersion="6" ma:contentTypeDescription="Create a new document." ma:contentTypeScope="" ma:versionID="230bd601e8ab138a3182c21189d57f93">
   <xsd:schema xmlns:xsd="http://www.w3.org/2001/XMLSchema" xmlns:xs="http://www.w3.org/2001/XMLSchema" xmlns:p="http://schemas.microsoft.com/office/2006/metadata/properties" xmlns:ns2="23369ae5-05ef-4c7c-a662-deac929baaef" targetNamespace="http://schemas.microsoft.com/office/2006/metadata/properties" ma:root="true" ma:fieldsID="ed8cacf55a6d923cbbf7f604d05b507d" ns2:_="">
     <xsd:import namespace="23369ae5-05ef-4c7c-a662-deac929baaef"/>
@@ -4193,23 +4196,20 @@
 </ct:contentTypeSchema>
 </file>
 
-<file path=customXml/itemProps1.xml><?xml version="1.0" encoding="utf-8"?>
-<ds:datastoreItem xmlns:ds="http://schemas.openxmlformats.org/officeDocument/2006/customXml" ds:itemID="{E9F6CDE2-636C-4043-AFFC-7CB0CE5DF55A}">
-  <ds:schemaRefs>
-    <ds:schemaRef ds:uri="http://schemas.openxmlformats.org/officeDocument/2006/bibliography"/>
-  </ds:schemaRefs>
-</ds:datastoreItem>
+<file path=customXml/item2.xml><?xml version="1.0" encoding="utf-8"?>
+<?mso-contentType ?>
+<FormTemplates xmlns="http://schemas.microsoft.com/sharepoint/v3/contenttype/forms">
+  <Display>DocumentLibraryForm</Display>
+  <Edit>DocumentLibraryForm</Edit>
+  <New>DocumentLibraryForm</New>
+</FormTemplates>
 </file>
 
-<file path=customXml/itemProps2.xml><?xml version="1.0" encoding="utf-8"?>
-<ds:datastoreItem xmlns:ds="http://schemas.openxmlformats.org/officeDocument/2006/customXml" ds:itemID="{79D0F40F-646A-4DBF-9119-0FC598DFBBBB}">
-  <ds:schemaRefs>
-    <ds:schemaRef ds:uri="http://schemas.microsoft.com/sharepoint/v3/contenttype/forms"/>
-  </ds:schemaRefs>
-</ds:datastoreItem>
+<file path=customXml/item3.xml><?xml version="1.0" encoding="utf-8"?>
+<b:Sources xmlns:b="http://schemas.openxmlformats.org/officeDocument/2006/bibliography" xmlns="http://schemas.openxmlformats.org/officeDocument/2006/bibliography" SelectedStyle="\APASixthEditionOfficeOnline.xsl" StyleName="APA" Version="6"/>
 </file>
 
-<file path=customXml/itemProps3.xml><?xml version="1.0" encoding="utf-8"?>
+<file path=customXml/itemProps1.xml><?xml version="1.0" encoding="utf-8"?>
 <ds:datastoreItem xmlns:ds="http://schemas.openxmlformats.org/officeDocument/2006/customXml" ds:itemID="{E0E361D0-270A-43DD-B744-DC4991A38C53}">
   <ds:schemaRefs>
     <ds:schemaRef ds:uri="http://schemas.microsoft.com/office/2006/metadata/contentType"/>
@@ -4225,4 +4225,20 @@
     <ds:schemaRef ds:uri="http://schemas.microsoft.com/internal/obd"/>
   </ds:schemaRefs>
 </ds:datastoreItem>
+</file>
+
+<file path=customXml/itemProps2.xml><?xml version="1.0" encoding="utf-8"?>
+<ds:datastoreItem xmlns:ds="http://schemas.openxmlformats.org/officeDocument/2006/customXml" ds:itemID="{79D0F40F-646A-4DBF-9119-0FC598DFBBBB}">
+  <ds:schemaRefs>
+    <ds:schemaRef ds:uri="http://schemas.microsoft.com/sharepoint/v3/contenttype/forms"/>
+  </ds:schemaRefs>
+</ds:datastoreItem>
+</file>
+
+<file path=customXml/itemProps3.xml><?xml version="1.0" encoding="utf-8"?>
+<ds:datastoreItem xmlns:ds="http://schemas.openxmlformats.org/officeDocument/2006/customXml" ds:itemID="{E9F6CDE2-636C-4043-AFFC-7CB0CE5DF55A}">
+  <ds:schemaRefs>
+    <ds:schemaRef ds:uri="http://schemas.openxmlformats.org/officeDocument/2006/bibliography"/>
+  </ds:schemaRefs>
+</ds:datastoreItem>
 </file>
</xml_diff>